<commit_message>
[FIX] Validacion RED v1.0
</commit_message>
<xml_diff>
--- a/fuentes/CF1_DI.docx
+++ b/fuentes/CF1_DI.docx
@@ -3558,11 +3558,11 @@
       <w:pPr>
         <w:pStyle w:val="Normal0"/>
         <w:pBdr>
-          <w:top w:val="nil"/>
-          <w:left w:val="nil"/>
-          <w:bottom w:val="nil"/>
-          <w:right w:val="nil"/>
-          <w:between w:val="nil"/>
+          <w:top w:val="nil" w:color="000000" w:sz="0" w:space="0"/>
+          <w:left w:val="nil" w:color="000000" w:sz="0" w:space="0"/>
+          <w:bottom w:val="nil" w:color="000000" w:sz="0" w:space="0"/>
+          <w:right w:val="nil" w:color="000000" w:sz="0" w:space="0"/>
+          <w:between w:val="nil" w:color="000000" w:sz="0" w:space="0"/>
         </w:pBdr>
         <w:jc w:val="both"/>
         <w:rPr>
@@ -3582,7 +3582,21 @@
           <w:sz w:val="20"/>
           <w:szCs w:val="20"/>
         </w:rPr>
-        <w:t xml:space="preserve"> permitirá al aprendiz desarrollar diferentes metodologías que faciliten la interpretación de diseños o modelos englobados dentro de la clasificación de prendas vestir teniendo como base la clasificación de tipologías, silueta femenina y universos del vestuario.  </w:t>
+        <w:t xml:space="preserve"> permitirá al aprendiz desarrollar diferentes metodologías que faciliten la interpretación de diseños o modelos englobados dentro de la clasificación de prendas </w:t>
+      </w:r>
+      <w:r>
+        <w:rPr>
+          <w:sz w:val="20"/>
+          <w:szCs w:val="20"/>
+        </w:rPr>
+        <w:t xml:space="preserve">de </w:t>
+      </w:r>
+      <w:r>
+        <w:rPr>
+          <w:sz w:val="20"/>
+          <w:szCs w:val="20"/>
+        </w:rPr>
+        <w:t xml:space="preserve">vestir teniendo como base la clasificación de tipologías, silueta femenina y universos del vestuario.  </w:t>
       </w:r>
     </w:p>
     <w:p>
@@ -5492,8 +5506,10 @@
       </w:pPr>
       <w:r>
         <w:rPr>
-          <w:b/>
+          <w:b w:val="1"/>
+          <w:bCs w:val="1"/>
           <w:i w:val="0"/>
+          <w:iCs w:val="0"/>
           <w:color w:val="auto"/>
           <w:sz w:val="20"/>
           <w:szCs w:val="20"/>
@@ -5502,8 +5518,10 @@
       </w:r>
       <w:r>
         <w:rPr>
-          <w:b/>
+          <w:b w:val="1"/>
+          <w:bCs w:val="1"/>
           <w:i w:val="0"/>
+          <w:iCs w:val="0"/>
           <w:color w:val="auto"/>
           <w:sz w:val="20"/>
           <w:szCs w:val="20"/>
@@ -5512,8 +5530,10 @@
       </w:r>
       <w:r>
         <w:rPr>
-          <w:b/>
+          <w:b w:val="1"/>
+          <w:bCs w:val="1"/>
           <w:i w:val="0"/>
+          <w:iCs w:val="0"/>
           <w:color w:val="auto"/>
           <w:sz w:val="20"/>
           <w:szCs w:val="20"/>
@@ -5522,8 +5542,10 @@
       </w:r>
       <w:r>
         <w:rPr>
-          <w:b/>
+          <w:b w:val="1"/>
+          <w:bCs w:val="1"/>
           <w:i w:val="0"/>
+          <w:iCs w:val="0"/>
           <w:color w:val="auto"/>
           <w:sz w:val="20"/>
           <w:szCs w:val="20"/>
@@ -5532,8 +5554,10 @@
       </w:r>
       <w:r>
         <w:rPr>
-          <w:b/>
+          <w:b w:val="1"/>
+          <w:bCs w:val="1"/>
           <w:i w:val="0"/>
+          <w:iCs w:val="0"/>
           <w:noProof/>
           <w:color w:val="auto"/>
           <w:sz w:val="20"/>
@@ -5543,8 +5567,10 @@
       </w:r>
       <w:r>
         <w:rPr>
-          <w:b/>
+          <w:b w:val="1"/>
+          <w:bCs w:val="1"/>
           <w:i w:val="0"/>
+          <w:iCs w:val="0"/>
           <w:color w:val="auto"/>
           <w:sz w:val="20"/>
           <w:szCs w:val="20"/>
@@ -5553,8 +5579,10 @@
       </w:r>
       <w:r>
         <w:rPr>
-          <w:b/>
+          <w:b w:val="1"/>
+          <w:bCs w:val="1"/>
           <w:i w:val="0"/>
+          <w:iCs w:val="0"/>
           <w:color w:val="auto"/>
           <w:sz w:val="20"/>
           <w:szCs w:val="20"/>
@@ -5564,6 +5592,7 @@
       <w:r>
         <w:rPr>
           <w:i w:val="0"/>
+          <w:iCs w:val="0"/>
           <w:color w:val="auto"/>
           <w:sz w:val="20"/>
           <w:szCs w:val="20"/>
@@ -5573,6 +5602,7 @@
       <w:r>
         <w:rPr>
           <w:i w:val="0"/>
+          <w:iCs w:val="0"/>
           <w:color w:val="auto"/>
           <w:sz w:val="20"/>
           <w:szCs w:val="20"/>
@@ -5583,6 +5613,7 @@
       <w:r>
         <w:rPr>
           <w:i w:val="0"/>
+          <w:iCs w:val="0"/>
           <w:color w:val="auto"/>
           <w:sz w:val="20"/>
           <w:szCs w:val="20"/>
@@ -5592,11 +5623,7 @@
       <w:commentRangeEnd w:id="13"/>
       <w:r>
         <w:rPr>
-          <w:rStyle w:val="Refdecomentario"/>
-          <w:i w:val="0"/>
-          <w:color w:val="auto"/>
-          <w:sz w:val="20"/>
-          <w:szCs w:val="20"/>
+          <w:rStyle w:val="CommentReference"/>
         </w:rPr>
         <w:commentReference w:id="13"/>
       </w:r>
@@ -6698,6 +6725,7 @@
         <w:tc>
           <w:tcPr>
             <w:tcW w:w="4981" w:type="dxa"/>
+            <w:tcMar/>
           </w:tcPr>
           <w:p>
             <w:pPr>
@@ -6771,6 +6799,7 @@
         <w:tc>
           <w:tcPr>
             <w:tcW w:w="4981" w:type="dxa"/>
+            <w:tcMar/>
           </w:tcPr>
           <w:p>
             <w:pPr>
@@ -7048,6 +7077,7 @@
         <w:tc>
           <w:tcPr>
             <w:tcW w:w="4981" w:type="dxa"/>
+            <w:tcMar/>
           </w:tcPr>
           <w:p>
             <w:pPr>
@@ -7082,7 +7112,7 @@
                 <w:sz w:val="20"/>
                 <w:szCs w:val="20"/>
               </w:rPr>
-              <w:t xml:space="preserve">Se caracteriza por tener las caderas más anchas que la de los hombros, en este caso la cintura se </w:t>
+              <w:t xml:space="preserve">Se caracteriza por tener las caderas más anchas que los hombros, en este caso la cintura se </w:t>
             </w:r>
             <w:r>
               <w:rPr>
@@ -7127,6 +7157,7 @@
         <w:tc>
           <w:tcPr>
             <w:tcW w:w="4981" w:type="dxa"/>
+            <w:tcMar/>
           </w:tcPr>
           <w:p>
             <w:pPr>
@@ -7374,6 +7405,7 @@
         <w:tc>
           <w:tcPr>
             <w:tcW w:w="4981" w:type="dxa"/>
+            <w:tcMar/>
           </w:tcPr>
           <w:p>
             <w:pPr>
@@ -7425,6 +7457,7 @@
         <w:tc>
           <w:tcPr>
             <w:tcW w:w="4981" w:type="dxa"/>
+            <w:tcMar/>
           </w:tcPr>
           <w:p>
             <w:pPr>
@@ -7669,6 +7702,7 @@
         <w:tc>
           <w:tcPr>
             <w:tcW w:w="4981" w:type="dxa"/>
+            <w:tcMar/>
           </w:tcPr>
           <w:p>
             <w:pPr>
@@ -7734,6 +7768,7 @@
         <w:tc>
           <w:tcPr>
             <w:tcW w:w="4981" w:type="dxa"/>
+            <w:tcMar/>
           </w:tcPr>
           <w:p>
             <w:pPr>
@@ -7971,6 +8006,7 @@
         <w:tc>
           <w:tcPr>
             <w:tcW w:w="4981" w:type="dxa"/>
+            <w:tcMar/>
           </w:tcPr>
           <w:p>
             <w:pPr>
@@ -8037,6 +8073,7 @@
         <w:tc>
           <w:tcPr>
             <w:tcW w:w="4981" w:type="dxa"/>
+            <w:tcMar/>
           </w:tcPr>
           <w:p>
             <w:pPr>
@@ -8739,8 +8776,10 @@
       </w:pPr>
       <w:r>
         <w:rPr>
-          <w:b/>
+          <w:b w:val="1"/>
+          <w:bCs w:val="1"/>
           <w:i w:val="0"/>
+          <w:iCs w:val="0"/>
           <w:color w:val="auto"/>
           <w:sz w:val="20"/>
           <w:szCs w:val="20"/>
@@ -8749,8 +8788,10 @@
       </w:r>
       <w:r>
         <w:rPr>
-          <w:b/>
+          <w:b w:val="1"/>
+          <w:bCs w:val="1"/>
           <w:i w:val="0"/>
+          <w:iCs w:val="0"/>
           <w:color w:val="auto"/>
           <w:sz w:val="20"/>
           <w:szCs w:val="20"/>
@@ -8759,8 +8800,10 @@
       </w:r>
       <w:r>
         <w:rPr>
-          <w:b/>
+          <w:b w:val="1"/>
+          <w:bCs w:val="1"/>
           <w:i w:val="0"/>
+          <w:iCs w:val="0"/>
           <w:color w:val="auto"/>
           <w:sz w:val="20"/>
           <w:szCs w:val="20"/>
@@ -8769,8 +8812,10 @@
       </w:r>
       <w:r>
         <w:rPr>
-          <w:b/>
+          <w:b w:val="1"/>
+          <w:bCs w:val="1"/>
           <w:i w:val="0"/>
+          <w:iCs w:val="0"/>
           <w:color w:val="auto"/>
           <w:sz w:val="20"/>
           <w:szCs w:val="20"/>
@@ -8779,8 +8824,10 @@
       </w:r>
       <w:r>
         <w:rPr>
-          <w:b/>
+          <w:b w:val="1"/>
+          <w:bCs w:val="1"/>
           <w:i w:val="0"/>
+          <w:iCs w:val="0"/>
           <w:noProof/>
           <w:color w:val="auto"/>
           <w:sz w:val="20"/>
@@ -8790,8 +8837,10 @@
       </w:r>
       <w:r>
         <w:rPr>
-          <w:b/>
+          <w:b w:val="1"/>
+          <w:bCs w:val="1"/>
           <w:i w:val="0"/>
+          <w:iCs w:val="0"/>
           <w:color w:val="auto"/>
           <w:sz w:val="20"/>
           <w:szCs w:val="20"/>
@@ -8800,8 +8849,10 @@
       </w:r>
       <w:r>
         <w:rPr>
-          <w:b/>
+          <w:b w:val="1"/>
+          <w:bCs w:val="1"/>
           <w:i w:val="0"/>
+          <w:iCs w:val="0"/>
           <w:color w:val="auto"/>
           <w:sz w:val="20"/>
           <w:szCs w:val="20"/>
@@ -8811,6 +8862,7 @@
       <w:r>
         <w:rPr>
           <w:i w:val="0"/>
+          <w:iCs w:val="0"/>
           <w:color w:val="auto"/>
           <w:sz w:val="20"/>
           <w:szCs w:val="20"/>
@@ -8820,6 +8872,7 @@
       <w:r>
         <w:rPr>
           <w:i w:val="0"/>
+          <w:iCs w:val="0"/>
           <w:color w:val="auto"/>
           <w:sz w:val="20"/>
           <w:szCs w:val="20"/>
@@ -8829,6 +8882,7 @@
       <w:r>
         <w:rPr>
           <w:i w:val="0"/>
+          <w:iCs w:val="0"/>
           <w:color w:val="auto"/>
           <w:sz w:val="20"/>
           <w:szCs w:val="20"/>
@@ -8839,71 +8893,44 @@
     <w:p>
       <w:pPr>
         <w:jc w:val="center"/>
-        <w:rPr>
-          <w:sz w:val="20"/>
-          <w:szCs w:val="20"/>
-        </w:rPr>
-      </w:pPr>
-      <w:commentRangeStart w:id="25"/>
-      <w:commentRangeEnd w:id="25"/>
-      <w:r>
-        <w:rPr>
-          <w:rStyle w:val="Refdecomentario"/>
-          <w:sz w:val="20"/>
-          <w:szCs w:val="20"/>
-        </w:rPr>
-        <w:commentReference w:id="25"/>
-      </w:r>
-      <w:r>
-        <w:rPr>
-          <w:noProof/>
-          <w:lang w:eastAsia="es-CO"/>
-        </w:rPr>
+      </w:pPr>
+      <w:commentRangeStart w:id="389558174"/>
+      <w:r>
         <w:drawing>
-          <wp:inline distT="0" distB="0" distL="0" distR="0" wp14:anchorId="131969D0" wp14:editId="5638DC46">
-            <wp:extent cx="2980266" cy="1415255"/>
+          <wp:inline wp14:editId="5FC3CDBD" wp14:anchorId="41A9AC7E">
+            <wp:extent cx="6343650" cy="990600"/>
             <wp:effectExtent l="0" t="0" r="0" b="0"/>
-            <wp:docPr id="3" name="Imagen 3" descr="Pulgada dividida en 16 fracciones Parte de una regla de escala típica en pulgadas con líneas y números"/>
+            <wp:docPr id="1941820975" name="" title=""/>
             <wp:cNvGraphicFramePr>
-              <a:graphicFrameLocks xmlns:a="http://schemas.openxmlformats.org/drawingml/2006/main" noChangeAspect="1"/>
+              <a:graphicFrameLocks noChangeAspect="1"/>
             </wp:cNvGraphicFramePr>
-            <a:graphic xmlns:a="http://schemas.openxmlformats.org/drawingml/2006/main">
+            <a:graphic>
               <a:graphicData uri="http://schemas.openxmlformats.org/drawingml/2006/picture">
-                <pic:pic xmlns:pic="http://schemas.openxmlformats.org/drawingml/2006/picture">
+                <pic:pic>
                   <pic:nvPicPr>
-                    <pic:cNvPr id="0" name="Picture 1" descr="Pulgada dividida en 16 fracciones Parte de una regla de escala típica en pulgadas con líneas y números"/>
-                    <pic:cNvPicPr>
-                      <a:picLocks noChangeAspect="1" noChangeArrowheads="1"/>
-                    </pic:cNvPicPr>
+                    <pic:cNvPr id="0" name=""/>
+                    <pic:cNvPicPr/>
                   </pic:nvPicPr>
-                  <pic:blipFill rotWithShape="1">
-                    <a:blip r:embed="rId29">
-                      <a:extLst>
-                        <a:ext uri="{28A0092B-C50C-407E-A947-70E740481C1C}">
+                  <pic:blipFill>
+                    <a:blip r:embed="R6d6611dd879b4854">
+                      <a:extLst xmlns:a="http://schemas.openxmlformats.org/drawingml/2006/main">
+                        <a:ext xmlns:a="http://schemas.openxmlformats.org/drawingml/2006/main" uri="{28A0092B-C50C-407E-A947-70E740481C1C}">
                           <a14:useLocalDpi xmlns:a14="http://schemas.microsoft.com/office/drawing/2010/main" val="0"/>
                         </a:ext>
                       </a:extLst>
                     </a:blip>
-                    <a:srcRect t="21947" r="1338"/>
-                    <a:stretch/>
+                    <a:stretch>
+                      <a:fillRect/>
+                    </a:stretch>
                   </pic:blipFill>
-                  <pic:spPr bwMode="auto">
-                    <a:xfrm>
+                  <pic:spPr>
+                    <a:xfrm rot="0" flipH="0" flipV="0">
                       <a:off x="0" y="0"/>
-                      <a:ext cx="2996385" cy="1422910"/>
+                      <a:ext cx="6343650" cy="990600"/>
                     </a:xfrm>
                     <a:prstGeom prst="rect">
                       <a:avLst/>
                     </a:prstGeom>
-                    <a:noFill/>
-                    <a:ln>
-                      <a:noFill/>
-                    </a:ln>
-                    <a:extLst>
-                      <a:ext uri="{53640926-AAD7-44D8-BBD7-CCE9431645EC}">
-                        <a14:shadowObscured xmlns:a14="http://schemas.microsoft.com/office/drawing/2010/main"/>
-                      </a:ext>
-                    </a:extLst>
                   </pic:spPr>
                 </pic:pic>
               </a:graphicData>
@@ -8911,46 +8938,13 @@
           </wp:inline>
         </w:drawing>
       </w:r>
-    </w:p>
-    <w:p>
-      <w:pPr>
-        <w:jc w:val="center"/>
-        <w:rPr>
-          <w:sz w:val="20"/>
-          <w:szCs w:val="20"/>
-        </w:rPr>
-      </w:pPr>
-      <w:r>
-        <w:rPr>
-          <w:sz w:val="20"/>
-          <w:szCs w:val="20"/>
-        </w:rPr>
-        <w:t xml:space="preserve">Fuente: </w:t>
-      </w:r>
-      <w:r>
-        <w:rPr>
-          <w:sz w:val="20"/>
-          <w:szCs w:val="20"/>
-        </w:rPr>
-        <w:t>tomado de</w:t>
-      </w:r>
-      <w:r>
-        <w:rPr>
-          <w:sz w:val="20"/>
-          <w:szCs w:val="20"/>
-        </w:rPr>
-        <w:t xml:space="preserve"> </w:t>
-      </w:r>
-      <w:hyperlink w:history="1" r:id="rId30">
-        <w:r>
-          <w:rPr>
-            <w:rStyle w:val="Hipervnculo"/>
-            <w:sz w:val="20"/>
-            <w:szCs w:val="20"/>
-          </w:rPr>
-          <w:t>https://www.freepik.es/vector-premium/pulgada-dividida-16-fracciones-parte-regla-escala-tipica-pulgadas-lineas-numeros_136425395.htm</w:t>
-        </w:r>
-      </w:hyperlink>
+      <w:commentRangeEnd w:id="389558174"/>
+      <w:r>
+        <w:rPr>
+          <w:rStyle w:val="CommentReference"/>
+        </w:rPr>
+        <w:commentReference w:id="389558174"/>
+      </w:r>
     </w:p>
     <w:p>
       <w:pPr>
@@ -9610,6 +9604,7 @@
         <w:tc>
           <w:tcPr>
             <w:tcW w:w="9962" w:type="dxa"/>
+            <w:tcMar/>
           </w:tcPr>
           <w:p>
             <w:pPr>
@@ -9667,7 +9662,21 @@
                 <w:sz w:val="20"/>
                 <w:szCs w:val="20"/>
               </w:rPr>
-              <w:t xml:space="preserve">mperial’, especialmente en el entorno de la confección. Sin embargo, la mayoría de los países han adoptado el sistema de medidas decimal comúnmente llamado </w:t>
+              <w:t>mperial</w:t>
+            </w:r>
+            <w:r>
+              <w:rPr>
+                <w:sz w:val="20"/>
+                <w:szCs w:val="20"/>
+              </w:rPr>
+              <w:t>”</w:t>
+            </w:r>
+            <w:r>
+              <w:rPr>
+                <w:sz w:val="20"/>
+                <w:szCs w:val="20"/>
+              </w:rPr>
+              <w:t xml:space="preserve">, especialmente en el entorno de la confección. Sin embargo, la mayoría de los países han adoptado el sistema de medidas decimal comúnmente llamado </w:t>
             </w:r>
             <w:r>
               <w:rPr>
@@ -9681,14 +9690,28 @@
                 <w:sz w:val="20"/>
                 <w:szCs w:val="20"/>
               </w:rPr>
-              <w:t>niversal’, h</w:t>
-            </w:r>
-            <w:r>
-              <w:rPr>
-                <w:sz w:val="20"/>
-                <w:szCs w:val="20"/>
-              </w:rPr>
-              <w:t xml:space="preserve">aciendo comunes los procesos de conversión de medidas, donde 1” pulgada </w:t>
+              <w:t>niversal</w:t>
+            </w:r>
+            <w:r>
+              <w:rPr>
+                <w:sz w:val="20"/>
+                <w:szCs w:val="20"/>
+              </w:rPr>
+              <w:t>”</w:t>
+            </w:r>
+            <w:r>
+              <w:rPr>
+                <w:sz w:val="20"/>
+                <w:szCs w:val="20"/>
+              </w:rPr>
+              <w:t>, h</w:t>
+            </w:r>
+            <w:r>
+              <w:rPr>
+                <w:sz w:val="20"/>
+                <w:szCs w:val="20"/>
+              </w:rPr>
+              <w:t xml:space="preserve">aciendo comunes los procesos de conversión de medidas, donde 1 pulgada </w:t>
             </w:r>
             <w:r>
               <w:rPr>
@@ -9702,7 +9725,21 @@
                 <w:sz w:val="20"/>
                 <w:szCs w:val="20"/>
               </w:rPr>
-              <w:t xml:space="preserve"> 2</w:t>
+              <w:t xml:space="preserve"> </w:t>
+            </w:r>
+            <w:r>
+              <w:rPr>
+                <w:sz w:val="20"/>
+                <w:szCs w:val="20"/>
+              </w:rPr>
+              <w:t xml:space="preserve">a </w:t>
+            </w:r>
+            <w:r>
+              <w:rPr>
+                <w:sz w:val="20"/>
+                <w:szCs w:val="20"/>
+              </w:rPr>
+              <w:t>2</w:t>
             </w:r>
             <w:r>
               <w:rPr>
@@ -9821,49 +9858,51 @@
       </w:pPr>
       <w:r>
         <w:rPr>
-          <w:b/>
-          <w:i w:val="0"/>
-          <w:color w:val="auto"/>
-          <w:sz w:val="20"/>
-          <w:szCs w:val="20"/>
-        </w:rPr>
-        <w:t>Tabla 1</w:t>
-      </w:r>
-      <w:r>
-        <w:rPr>
-          <w:i w:val="0"/>
-          <w:color w:val="auto"/>
-          <w:sz w:val="20"/>
-          <w:szCs w:val="20"/>
-        </w:rPr>
-        <w:t xml:space="preserve">. </w:t>
-      </w:r>
-      <w:r>
-        <w:rPr>
-          <w:i w:val="0"/>
-          <w:color w:val="auto"/>
-          <w:sz w:val="20"/>
-          <w:szCs w:val="20"/>
-        </w:rPr>
-        <w:t xml:space="preserve">Análisis de </w:t>
-      </w:r>
-      <w:commentRangeStart w:id="28"/>
-      <w:r>
-        <w:rPr>
-          <w:i w:val="0"/>
-          <w:color w:val="auto"/>
-          <w:sz w:val="20"/>
-          <w:szCs w:val="20"/>
-        </w:rPr>
-        <w:t>unidades</w:t>
-      </w:r>
-      <w:commentRangeEnd w:id="28"/>
-      <w:r>
-        <w:rPr>
-          <w:rStyle w:val="Refdecomentario"/>
+          <w:b w:val="1"/>
+          <w:bCs w:val="1"/>
           <w:i w:val="0"/>
           <w:iCs w:val="0"/>
           <w:color w:val="auto"/>
+          <w:sz w:val="20"/>
+          <w:szCs w:val="20"/>
+        </w:rPr>
+        <w:t>Tabla 1</w:t>
+      </w:r>
+      <w:r>
+        <w:rPr>
+          <w:i w:val="0"/>
+          <w:iCs w:val="0"/>
+          <w:color w:val="auto"/>
+          <w:sz w:val="20"/>
+          <w:szCs w:val="20"/>
+        </w:rPr>
+        <w:t xml:space="preserve">. </w:t>
+      </w:r>
+      <w:r>
+        <w:rPr>
+          <w:i w:val="0"/>
+          <w:iCs w:val="0"/>
+          <w:color w:val="auto"/>
+          <w:sz w:val="20"/>
+          <w:szCs w:val="20"/>
+        </w:rPr>
+        <w:t xml:space="preserve">Análisis de </w:t>
+      </w:r>
+      <w:commentRangeStart w:id="28"/>
+      <w:r>
+        <w:rPr>
+          <w:i w:val="0"/>
+          <w:iCs w:val="0"/>
+          <w:color w:val="auto"/>
+          <w:sz w:val="20"/>
+          <w:szCs w:val="20"/>
+        </w:rPr>
+        <w:t>unidades</w:t>
+      </w:r>
+      <w:commentRangeEnd w:id="28"/>
+      <w:r>
+        <w:rPr>
+          <w:rStyle w:val="CommentReference"/>
         </w:rPr>
         <w:commentReference w:id="28"/>
       </w:r>
@@ -10391,7 +10430,28 @@
                 <w:sz w:val="20"/>
                 <w:szCs w:val="20"/>
               </w:rPr>
-              <w:t xml:space="preserve"> Clasificación de las medidas.</w:t>
+              <w:t xml:space="preserve"> </w:t>
+            </w:r>
+            <w:r>
+              <w:rPr>
+                <w:sz w:val="20"/>
+                <w:szCs w:val="20"/>
+              </w:rPr>
+              <w:t xml:space="preserve">Medidas </w:t>
+            </w:r>
+            <w:r>
+              <w:rPr>
+                <w:sz w:val="20"/>
+                <w:szCs w:val="20"/>
+              </w:rPr>
+              <w:t>anatómicas</w:t>
+            </w:r>
+            <w:r>
+              <w:rPr>
+                <w:sz w:val="20"/>
+                <w:szCs w:val="20"/>
+              </w:rPr>
+              <w:t>.</w:t>
             </w:r>
           </w:p>
           <w:p>
@@ -11245,14 +11305,42 @@
           <w:sz w:val="20"/>
           <w:szCs w:val="20"/>
         </w:rPr>
-        <w:t>Teniendo claro el análisis y la toma de medidas, en este apartado se abordará como se construy</w:t>
-      </w:r>
-      <w:r>
-        <w:rPr>
-          <w:sz w:val="20"/>
-          <w:szCs w:val="20"/>
-        </w:rPr>
-        <w:t xml:space="preserve">e un cuadro de tallas y como </w:t>
+        <w:t>Teniendo claro el análisis y la toma de medidas, en este apartado se abordará c</w:t>
+      </w:r>
+      <w:r>
+        <w:rPr>
+          <w:sz w:val="20"/>
+          <w:szCs w:val="20"/>
+        </w:rPr>
+        <w:t>ó</w:t>
+      </w:r>
+      <w:r>
+        <w:rPr>
+          <w:sz w:val="20"/>
+          <w:szCs w:val="20"/>
+        </w:rPr>
+        <w:t>mo se construy</w:t>
+      </w:r>
+      <w:r>
+        <w:rPr>
+          <w:sz w:val="20"/>
+          <w:szCs w:val="20"/>
+        </w:rPr>
+        <w:t>e un cuadro de tallas y c</w:t>
+      </w:r>
+      <w:r>
+        <w:rPr>
+          <w:sz w:val="20"/>
+          <w:szCs w:val="20"/>
+        </w:rPr>
+        <w:t>ó</w:t>
+      </w:r>
+      <w:r>
+        <w:rPr>
+          <w:sz w:val="20"/>
+          <w:szCs w:val="20"/>
+        </w:rPr>
+        <w:t xml:space="preserve">mo </w:t>
       </w:r>
       <w:r>
         <w:rPr>
@@ -17810,7 +17898,7 @@
           <w:sz w:val="20"/>
           <w:szCs w:val="20"/>
         </w:rPr>
-        <w:t>/suelo = 7 /10 de la estatura 7</w:t>
+        <w:t>/suelo = 7/10 de la estatura 7</w:t>
       </w:r>
       <w:r>
         <w:rPr>
@@ -19028,7 +19116,23 @@
                 <w:szCs w:val="20"/>
                 <w:lang w:val="es-CO"/>
               </w:rPr>
-              <w:t>146</w:t>
+              <w:t>14</w:t>
+            </w:r>
+            <w:r>
+              <w:rPr>
+                <w:rFonts w:ascii="Arial" w:hAnsi="Arial" w:eastAsia="Arial" w:cs="Arial"/>
+                <w:b w:val="0"/>
+                <w:bCs w:val="0"/>
+                <w:i w:val="0"/>
+                <w:iCs w:val="0"/>
+                <w:caps w:val="0"/>
+                <w:smallCaps w:val="0"/>
+                <w:color w:val="000000" w:themeColor="text1" w:themeTint="FF" w:themeShade="FF"/>
+                <w:sz w:val="20"/>
+                <w:szCs w:val="20"/>
+                <w:lang w:val="es-CO"/>
+              </w:rPr>
+              <w:t>4</w:t>
             </w:r>
           </w:p>
         </w:tc>
@@ -19195,7 +19299,23 @@
                 <w:szCs w:val="20"/>
                 <w:lang w:val="es-CO"/>
               </w:rPr>
-              <w:t>43,8</w:t>
+              <w:t>43,</w:t>
+            </w:r>
+            <w:r>
+              <w:rPr>
+                <w:rFonts w:ascii="Arial" w:hAnsi="Arial" w:eastAsia="Arial" w:cs="Arial"/>
+                <w:b w:val="0"/>
+                <w:bCs w:val="0"/>
+                <w:i w:val="0"/>
+                <w:iCs w:val="0"/>
+                <w:caps w:val="0"/>
+                <w:smallCaps w:val="0"/>
+                <w:color w:val="000000" w:themeColor="text1" w:themeTint="FF" w:themeShade="FF"/>
+                <w:sz w:val="20"/>
+                <w:szCs w:val="20"/>
+                <w:lang w:val="es-CO"/>
+              </w:rPr>
+              <w:t>2</w:t>
             </w:r>
           </w:p>
         </w:tc>
@@ -19362,7 +19482,23 @@
                 <w:szCs w:val="20"/>
                 <w:lang w:val="es-CO"/>
               </w:rPr>
-              <w:t>58,4</w:t>
+              <w:t>5</w:t>
+            </w:r>
+            <w:r>
+              <w:rPr>
+                <w:rFonts w:ascii="Arial" w:hAnsi="Arial" w:eastAsia="Arial" w:cs="Arial"/>
+                <w:b w:val="0"/>
+                <w:bCs w:val="0"/>
+                <w:i w:val="0"/>
+                <w:iCs w:val="0"/>
+                <w:caps w:val="0"/>
+                <w:smallCaps w:val="0"/>
+                <w:color w:val="000000" w:themeColor="text1" w:themeTint="FF" w:themeShade="FF"/>
+                <w:sz w:val="20"/>
+                <w:szCs w:val="20"/>
+                <w:lang w:val="es-CO"/>
+              </w:rPr>
+              <w:t>7,6</w:t>
             </w:r>
           </w:p>
         </w:tc>
@@ -19664,7 +19800,23 @@
                 <w:szCs w:val="20"/>
                 <w:lang w:val="es-CO"/>
               </w:rPr>
-              <w:t>102,2</w:t>
+              <w:t>10</w:t>
+            </w:r>
+            <w:r>
+              <w:rPr>
+                <w:rFonts w:ascii="Arial" w:hAnsi="Arial" w:eastAsia="Arial" w:cs="Arial"/>
+                <w:b w:val="0"/>
+                <w:bCs w:val="0"/>
+                <w:i w:val="0"/>
+                <w:iCs w:val="0"/>
+                <w:caps w:val="0"/>
+                <w:smallCaps w:val="0"/>
+                <w:color w:val="000000" w:themeColor="text1" w:themeTint="FF" w:themeShade="FF"/>
+                <w:sz w:val="20"/>
+                <w:szCs w:val="20"/>
+                <w:lang w:val="es-CO"/>
+              </w:rPr>
+              <w:t>0,8</w:t>
             </w:r>
           </w:p>
         </w:tc>
@@ -19807,15 +19959,6 @@
     </w:tbl>
     <w:p>
       <w:pPr>
-        <w:jc w:val="center"/>
-        <w:rPr>
-          <w:sz w:val="20"/>
-          <w:szCs w:val="20"/>
-        </w:rPr>
-      </w:pPr>
-    </w:p>
-    <w:p>
-      <w:pPr>
         <w:pStyle w:val="Normal0"/>
         <w:rPr>
           <w:sz w:val="20"/>
@@ -19971,7 +20114,7 @@
           <w:sz w:val="20"/>
           <w:szCs w:val="20"/>
         </w:rPr>
-        <w:t>d</w:t>
+        <w:t>D</w:t>
       </w:r>
       <w:r>
         <w:rPr>
@@ -20472,7 +20615,21 @@
           <w:sz w:val="20"/>
           <w:szCs w:val="20"/>
         </w:rPr>
-        <w:t xml:space="preserve"> como un fenómeno que conlleva aspectos profundos más allá de un simple conjunto de prendas, dado que se contempla como un reflejo de la persona, la sociedad y la cultura. señala que la moda va más allá de un conjunto de el</w:t>
+        <w:t xml:space="preserve"> como un fenómeno que conlleva aspectos profundos más allá de un simple conjunto de prendas, dado que se contempla como un reflejo de la persona, la sociedad y la cultura. </w:t>
+      </w:r>
+      <w:r>
+        <w:rPr>
+          <w:sz w:val="20"/>
+          <w:szCs w:val="20"/>
+        </w:rPr>
+        <w:t>S</w:t>
+      </w:r>
+      <w:r>
+        <w:rPr>
+          <w:sz w:val="20"/>
+          <w:szCs w:val="20"/>
+        </w:rPr>
+        <w:t>eñala que la moda va más allá de un conjunto de el</w:t>
       </w:r>
       <w:r>
         <w:rPr>
@@ -23274,7 +23431,21 @@
                 <w:sz w:val="20"/>
                 <w:szCs w:val="20"/>
               </w:rPr>
-              <w:t xml:space="preserve">Gamas de mercado Universos de </w:t>
+              <w:t>Gamas de mercado</w:t>
+            </w:r>
+            <w:r>
+              <w:rPr>
+                <w:sz w:val="20"/>
+                <w:szCs w:val="20"/>
+              </w:rPr>
+              <w:t xml:space="preserve"> - </w:t>
+            </w:r>
+            <w:r>
+              <w:rPr>
+                <w:sz w:val="20"/>
+                <w:szCs w:val="20"/>
+              </w:rPr>
+              <w:t xml:space="preserve">Universos de </w:t>
             </w:r>
             <w:commentRangeStart w:id="2123790821"/>
             <w:r>
@@ -26434,15 +26605,20 @@
               </w:rPr>
               <w:t xml:space="preserve">Por </w:t>
             </w:r>
-            <w:proofErr w:type="spellStart"/>
-            <w:r>
-              <w:rPr>
-                <w:sz w:val="20"/>
-                <w:szCs w:val="20"/>
-              </w:rPr>
-              <w:t>pliadición</w:t>
-            </w:r>
-            <w:proofErr w:type="spellEnd"/>
+            <w:r>
+              <w:rPr>
+                <w:sz w:val="20"/>
+                <w:szCs w:val="20"/>
+              </w:rPr>
+              <w:t>p</w:t>
+            </w:r>
+            <w:r>
+              <w:rPr>
+                <w:sz w:val="20"/>
+                <w:szCs w:val="20"/>
+              </w:rPr>
+              <w:t>oliadición</w:t>
+            </w:r>
           </w:p>
         </w:tc>
         <w:tc>
@@ -27239,9 +27415,8 @@
                 <w:sz w:val="20"/>
                 <w:szCs w:val="20"/>
               </w:rPr>
-              <w:t>Esterilla /</w:t>
-            </w:r>
-            <w:proofErr w:type="spellStart"/>
+              <w:t>Esterilla/</w:t>
+            </w:r>
             <w:r>
               <w:rPr>
                 <w:sz w:val="20"/>
@@ -27256,7 +27431,6 @@
               </w:rPr>
               <w:t>anastra</w:t>
             </w:r>
-            <w:proofErr w:type="spellEnd"/>
           </w:p>
         </w:tc>
       </w:tr>
@@ -27333,7 +27507,21 @@
                 <w:sz w:val="20"/>
                 <w:szCs w:val="20"/>
               </w:rPr>
-              <w:t>Espina / Espiga</w:t>
+              <w:t>Espina/</w:t>
+            </w:r>
+            <w:r>
+              <w:rPr>
+                <w:sz w:val="20"/>
+                <w:szCs w:val="20"/>
+              </w:rPr>
+              <w:t>e</w:t>
+            </w:r>
+            <w:r>
+              <w:rPr>
+                <w:sz w:val="20"/>
+                <w:szCs w:val="20"/>
+              </w:rPr>
+              <w:t>spiga</w:t>
             </w:r>
           </w:p>
         </w:tc>
@@ -27413,9 +27601,10 @@
               </w:rPr>
               <w:t>Sarga interrumpida (</w:t>
             </w:r>
-            <w:proofErr w:type="spellStart"/>
-            <w:r>
-              <w:rPr>
+            <w:r>
+              <w:rPr>
+                <w:i w:val="1"/>
+                <w:iCs w:val="1"/>
                 <w:sz w:val="20"/>
                 <w:szCs w:val="20"/>
               </w:rPr>
@@ -27423,34 +27612,40 @@
             </w:r>
             <w:r>
               <w:rPr>
-                <w:i/>
-                <w:iCs/>
+                <w:i w:val="1"/>
+                <w:iCs w:val="1"/>
                 <w:sz w:val="20"/>
                 <w:szCs w:val="20"/>
               </w:rPr>
               <w:t>roken</w:t>
             </w:r>
-            <w:proofErr w:type="spellEnd"/>
-            <w:r>
-              <w:rPr>
-                <w:i/>
-                <w:iCs/>
+            <w:r>
+              <w:rPr>
+                <w:i w:val="1"/>
+                <w:iCs w:val="1"/>
                 <w:sz w:val="20"/>
                 <w:szCs w:val="20"/>
               </w:rPr>
               <w:t xml:space="preserve"> </w:t>
             </w:r>
-            <w:proofErr w:type="spellStart"/>
-            <w:r>
-              <w:rPr>
-                <w:i/>
-                <w:iCs/>
-                <w:sz w:val="20"/>
-                <w:szCs w:val="20"/>
-              </w:rPr>
-              <w:t>Twill</w:t>
-            </w:r>
-            <w:proofErr w:type="spellEnd"/>
+            <w:r>
+              <w:rPr>
+                <w:i w:val="1"/>
+                <w:iCs w:val="1"/>
+                <w:sz w:val="20"/>
+                <w:szCs w:val="20"/>
+              </w:rPr>
+              <w:t>t</w:t>
+            </w:r>
+            <w:r>
+              <w:rPr>
+                <w:i w:val="1"/>
+                <w:iCs w:val="1"/>
+                <w:sz w:val="20"/>
+                <w:szCs w:val="20"/>
+              </w:rPr>
+              <w:t>will</w:t>
+            </w:r>
             <w:r>
               <w:rPr>
                 <w:sz w:val="20"/>
@@ -27535,7 +27730,6 @@
                 <w:szCs w:val="20"/>
               </w:rPr>
             </w:pPr>
-            <w:proofErr w:type="spellStart"/>
             <w:r>
               <w:rPr>
                 <w:sz w:val="20"/>
@@ -27543,7 +27737,6 @@
               </w:rPr>
               <w:t>Dobby</w:t>
             </w:r>
-            <w:proofErr w:type="spellEnd"/>
             <w:r>
               <w:rPr>
                 <w:sz w:val="20"/>
@@ -27551,7 +27744,6 @@
               </w:rPr>
               <w:t xml:space="preserve">, </w:t>
             </w:r>
-            <w:proofErr w:type="spellStart"/>
             <w:r>
               <w:rPr>
                 <w:sz w:val="20"/>
@@ -27566,7 +27758,6 @@
               </w:rPr>
               <w:t>acquard</w:t>
             </w:r>
-            <w:proofErr w:type="spellEnd"/>
             <w:r>
               <w:rPr>
                 <w:sz w:val="20"/>
@@ -27588,7 +27779,6 @@
               </w:rPr>
               <w:t xml:space="preserve">iso, afelpados </w:t>
             </w:r>
-            <w:proofErr w:type="spellStart"/>
             <w:r>
               <w:rPr>
                 <w:sz w:val="20"/>
@@ -27596,7 +27786,13 @@
               </w:rPr>
               <w:t>etc</w:t>
             </w:r>
-            <w:proofErr w:type="spellEnd"/>
+            <w:r>
+              <w:rPr>
+                <w:sz w:val="20"/>
+                <w:szCs w:val="20"/>
+              </w:rPr>
+              <w:t>.</w:t>
+            </w:r>
           </w:p>
         </w:tc>
       </w:tr>
@@ -28679,7 +28875,21 @@
           <w:sz w:val="20"/>
           <w:szCs w:val="20"/>
         </w:rPr>
-        <w:t>Organiza las piezas para que ocupen el menor espacio posible dentro del ancho de la tela (normalmente 1</w:t>
+        <w:t>Organiza</w:t>
+      </w:r>
+      <w:r>
+        <w:rPr>
+          <w:sz w:val="20"/>
+          <w:szCs w:val="20"/>
+        </w:rPr>
+        <w:t>r</w:t>
+      </w:r>
+      <w:r>
+        <w:rPr>
+          <w:sz w:val="20"/>
+          <w:szCs w:val="20"/>
+        </w:rPr>
+        <w:t xml:space="preserve"> las piezas para que ocupen el menor espacio posible dentro del ancho de la tela (normalmente 1</w:t>
       </w:r>
       <w:r>
         <w:rPr>
@@ -28763,7 +28973,21 @@
           <w:sz w:val="20"/>
           <w:szCs w:val="20"/>
         </w:rPr>
-        <w:t>Mide el largo total de tela utilizado una vez acomodadas todas las piezas. Por ejemplo, si las piezas distribuidas ocupan 0</w:t>
+        <w:t>M</w:t>
+      </w:r>
+      <w:r>
+        <w:rPr>
+          <w:sz w:val="20"/>
+          <w:szCs w:val="20"/>
+        </w:rPr>
+        <w:t>edir</w:t>
+      </w:r>
+      <w:r>
+        <w:rPr>
+          <w:sz w:val="20"/>
+          <w:szCs w:val="20"/>
+        </w:rPr>
+        <w:t xml:space="preserve"> el largo total de tela utilizado una vez acomodadas todas las piezas. Por ejemplo, si las piezas distribuidas ocupan 0</w:t>
       </w:r>
       <w:r>
         <w:rPr>
@@ -28777,30 +29001,58 @@
           <w:sz w:val="20"/>
           <w:szCs w:val="20"/>
         </w:rPr>
-        <w:t>95 metros del total de 1 metro adquirido, ese será tu valor de uso real.</w:t>
-      </w:r>
-    </w:p>
-    <w:p>
-      <w:pPr>
-        <w:rPr>
-          <w:sz w:val="20"/>
-          <w:szCs w:val="20"/>
-        </w:rPr>
-      </w:pPr>
-    </w:p>
-    <w:p>
-      <w:pPr>
-        <w:rPr>
-          <w:sz w:val="20"/>
-          <w:szCs w:val="20"/>
-        </w:rPr>
-      </w:pPr>
-      <w:r>
-        <w:rPr>
-          <w:sz w:val="20"/>
-          <w:szCs w:val="20"/>
-        </w:rPr>
-        <w:t>d) Cálculo del Aprovechamiento</w:t>
+        <w:t xml:space="preserve">95 metros del total de 1 metro adquirido, ese será </w:t>
+      </w:r>
+      <w:r>
+        <w:rPr>
+          <w:sz w:val="20"/>
+          <w:szCs w:val="20"/>
+        </w:rPr>
+        <w:t>s</w:t>
+      </w:r>
+      <w:r>
+        <w:rPr>
+          <w:sz w:val="20"/>
+          <w:szCs w:val="20"/>
+        </w:rPr>
+        <w:t>u valor de uso real.</w:t>
+      </w:r>
+    </w:p>
+    <w:p>
+      <w:pPr>
+        <w:rPr>
+          <w:sz w:val="20"/>
+          <w:szCs w:val="20"/>
+        </w:rPr>
+      </w:pPr>
+    </w:p>
+    <w:p>
+      <w:pPr>
+        <w:rPr>
+          <w:sz w:val="20"/>
+          <w:szCs w:val="20"/>
+        </w:rPr>
+      </w:pPr>
+      <w:r>
+        <w:rPr>
+          <w:sz w:val="20"/>
+          <w:szCs w:val="20"/>
+        </w:rPr>
+        <w:t xml:space="preserve">d) Cálculo del </w:t>
+      </w:r>
+      <w:r>
+        <w:rPr>
+          <w:sz w:val="20"/>
+          <w:szCs w:val="20"/>
+        </w:rPr>
+        <w:t>a</w:t>
+      </w:r>
+      <w:r>
+        <w:rPr>
+          <w:sz w:val="20"/>
+          <w:szCs w:val="20"/>
+        </w:rPr>
+        <w:t>provechamiento</w:t>
       </w:r>
     </w:p>
     <w:p>
@@ -30001,8 +30253,21 @@
           <w:sz w:val="20"/>
           <w:szCs w:val="20"/>
         </w:rPr>
-        <w:lastRenderedPageBreak/>
-        <w:t>Aunque no se encontró información específica en las fuentes consultadas, generalmente, la ficha técnica de despiece detalla cada componente individual de la prenda, incluyendo piezas de tela, forros y refuerzos, especificando dimensiones, materiales y cualquier característica particular. ​</w:t>
+        <w:t xml:space="preserve"> </w:t>
+      </w:r>
+      <w:r>
+        <w:rPr>
+          <w:sz w:val="20"/>
+          <w:szCs w:val="20"/>
+        </w:rPr>
+        <w:t>D</w:t>
+      </w:r>
+      <w:r>
+        <w:rPr>
+          <w:sz w:val="20"/>
+          <w:szCs w:val="20"/>
+        </w:rPr>
+        <w:t>etalla cada componente individual de la prenda, incluyendo piezas de tela, forros y refuerzos, especificando dimensiones, materiales y cualquier característica particular. ​</w:t>
       </w:r>
     </w:p>
     <w:p>
@@ -30050,7 +30315,14 @@
           <w:sz w:val="20"/>
           <w:szCs w:val="20"/>
         </w:rPr>
-        <w:t>Aunque no se encontró información específica en las fuentes consultadas, generalmente, la ficha técnica de escalado se centra en la gradación de tallas, proporcionando las medidas y proporciones necesarias para adaptar el patrón base a diferentes tamaños, manteniendo la coherencia en el diseño y el ajuste de la prenda. ​</w:t>
+        <w:t>S</w:t>
+      </w:r>
+      <w:r>
+        <w:rPr>
+          <w:sz w:val="20"/>
+          <w:szCs w:val="20"/>
+        </w:rPr>
+        <w:t>e centra en la gradación de tallas, proporcionando las medidas y proporciones necesarias para adaptar el patrón base a diferentes tamaños, manteniendo la coherencia en el diseño y el ajuste de la prenda. ​</w:t>
       </w:r>
     </w:p>
     <w:p>
@@ -30331,10 +30603,10 @@
       <w:pPr/>
       <w:r>
         <w:drawing>
-          <wp:inline wp14:editId="40BEA1B7" wp14:anchorId="3E4A4754">
-            <wp:extent cx="6343650" cy="3686175"/>
+          <wp:inline wp14:editId="618A15B2" wp14:anchorId="77087C12">
+            <wp:extent cx="6324598" cy="3819525"/>
             <wp:effectExtent l="0" t="0" r="0" b="0"/>
-            <wp:docPr id="1260550255" name="" title=""/>
+            <wp:docPr id="1935467954" name="" descr="Imagen 20, Imagen" title=""/>
             <wp:cNvGraphicFramePr>
               <a:graphicFrameLocks noChangeAspect="1"/>
             </wp:cNvGraphicFramePr>
@@ -30346,7 +30618,7 @@
                     <pic:cNvPicPr/>
                   </pic:nvPicPr>
                   <pic:blipFill>
-                    <a:blip r:embed="R4cb4d08aedd94318">
+                    <a:blip r:embed="R52fd0dd820c54f9c">
                       <a:extLst>
                         <a:ext xmlns:a="http://schemas.openxmlformats.org/drawingml/2006/main" uri="{28A0092B-C50C-407E-A947-70E740481C1C}">
                           <a14:useLocalDpi val="0"/>
@@ -30360,7 +30632,7 @@
                   <pic:spPr>
                     <a:xfrm>
                       <a:off x="0" y="0"/>
-                      <a:ext cx="6343650" cy="3686175"/>
+                      <a:ext cx="6324598" cy="3819525"/>
                     </a:xfrm>
                     <a:prstGeom prst="rect">
                       <a:avLst/>
@@ -30371,6 +30643,9 @@
             </a:graphic>
           </wp:inline>
         </w:drawing>
+      </w:r>
+      <w:r>
+        <w:br/>
       </w:r>
     </w:p>
     <w:p>
@@ -31054,6 +31329,7 @@
               <w:spacing w:line="276" w:lineRule="auto"/>
               <w:rPr>
                 <w:b w:val="0"/>
+                <w:bCs w:val="0"/>
                 <w:sz w:val="20"/>
                 <w:szCs w:val="20"/>
               </w:rPr>
@@ -31061,18 +31337,11 @@
             <w:r>
               <w:rPr>
                 <w:b w:val="0"/>
-                <w:sz w:val="20"/>
-                <w:szCs w:val="20"/>
-              </w:rPr>
-              <w:t>Moda y Vestuario: universos paralelos con infinitas posibilidades de encuentro</w:t>
-            </w:r>
-            <w:r>
-              <w:rPr>
-                <w:b w:val="0"/>
-                <w:sz w:val="20"/>
-                <w:szCs w:val="20"/>
-              </w:rPr>
-              <w:t>.</w:t>
+                <w:bCs w:val="0"/>
+                <w:sz w:val="20"/>
+                <w:szCs w:val="20"/>
+              </w:rPr>
+              <w:t>Moda</w:t>
             </w:r>
           </w:p>
         </w:tc>
@@ -32533,7 +32802,21 @@
           <w:sz w:val="20"/>
           <w:szCs w:val="20"/>
         </w:rPr>
-        <w:t>Cabrera, R. (2016). Introducción a la anatomía normal y funcional. Universidad Nacional del Nordeste. Recuperado de https://med.unne.edu.ar/wp-content/uploads/2018/04/introduccion_a_la_anatomia-1_trayecto.pdf</w:t>
+        <w:t xml:space="preserve">Cabrera, R. (2016). Introducción a la </w:t>
+      </w:r>
+      <w:r>
+        <w:rPr>
+          <w:sz w:val="20"/>
+          <w:szCs w:val="20"/>
+        </w:rPr>
+        <w:t>kinesiología</w:t>
+      </w:r>
+      <w:r>
+        <w:rPr>
+          <w:sz w:val="20"/>
+          <w:szCs w:val="20"/>
+        </w:rPr>
+        <w:t>. Universidad Nacional del Nordeste. Recuperado de https://med.unne.edu.ar/wp-content/uploads/2018/04/introduccion_a_la_anatomia-1_trayecto.pdf</w:t>
       </w:r>
     </w:p>
     <w:p>
@@ -32935,7 +33218,23 @@
           <w:szCs w:val="20"/>
           <w:lang w:val="en-US"/>
         </w:rPr>
-        <w:t xml:space="preserve">King, W. (1965). Fashion adoption: A rebuttal to the trickle-down theory. </w:t>
+        <w:t>King,</w:t>
+      </w:r>
+      <w:r>
+        <w:rPr>
+          <w:sz w:val="20"/>
+          <w:szCs w:val="20"/>
+          <w:lang w:val="en-US"/>
+        </w:rPr>
+        <w:t xml:space="preserve"> C. </w:t>
+      </w:r>
+      <w:r>
+        <w:rPr>
+          <w:sz w:val="20"/>
+          <w:szCs w:val="20"/>
+          <w:lang w:val="en-US"/>
+        </w:rPr>
+        <w:t xml:space="preserve">W. (1965). Fashion adoption: A rebuttal to the trickle-down theory. </w:t>
       </w:r>
       <w:r>
         <w:rPr>
@@ -33216,30 +33515,114 @@
         <w:rPr>
           <w:sz w:val="20"/>
           <w:szCs w:val="20"/>
-        </w:rPr>
-      </w:pPr>
-      <w:r>
-        <w:rPr>
-          <w:sz w:val="20"/>
-          <w:szCs w:val="20"/>
-        </w:rPr>
-        <w:t xml:space="preserve">Simmel, G. (1904). </w:t>
-      </w:r>
-      <w:proofErr w:type="spellStart"/>
-      <w:r>
-        <w:rPr>
-          <w:sz w:val="20"/>
-          <w:szCs w:val="20"/>
+          <w:lang w:val="en-US"/>
+        </w:rPr>
+      </w:pPr>
+      <w:r>
+        <w:rPr>
+          <w:sz w:val="20"/>
+          <w:szCs w:val="20"/>
+          <w:lang w:val="en-US"/>
+        </w:rPr>
+        <w:t>Simmel, G. (19</w:t>
+      </w:r>
+      <w:r>
+        <w:rPr>
+          <w:sz w:val="20"/>
+          <w:szCs w:val="20"/>
+          <w:lang w:val="en-US"/>
+        </w:rPr>
+        <w:t>57</w:t>
+      </w:r>
+      <w:r>
+        <w:rPr>
+          <w:sz w:val="20"/>
+          <w:szCs w:val="20"/>
+          <w:lang w:val="en-US"/>
+        </w:rPr>
+        <w:t xml:space="preserve">). </w:t>
+      </w:r>
+      <w:r>
+        <w:rPr>
+          <w:sz w:val="20"/>
+          <w:szCs w:val="20"/>
+          <w:lang w:val="en-US"/>
         </w:rPr>
         <w:t>Fashion</w:t>
       </w:r>
-      <w:proofErr w:type="spellEnd"/>
-      <w:r>
-        <w:rPr>
-          <w:sz w:val="20"/>
-          <w:szCs w:val="20"/>
-        </w:rPr>
-        <w:t>. Recuperado de https://sites.middlebury.edu/individualandthesociety/files/2010/09/Simmel.fashion.pdf</w:t>
+      <w:r>
+        <w:rPr>
+          <w:sz w:val="20"/>
+          <w:szCs w:val="20"/>
+          <w:lang w:val="en-US"/>
+        </w:rPr>
+        <w:t>.</w:t>
+      </w:r>
+      <w:r>
+        <w:rPr>
+          <w:sz w:val="20"/>
+          <w:szCs w:val="20"/>
+          <w:lang w:val="en-US"/>
+        </w:rPr>
+        <w:t xml:space="preserve"> </w:t>
+      </w:r>
+      <w:r>
+        <w:rPr>
+          <w:i w:val="1"/>
+          <w:iCs w:val="1"/>
+          <w:sz w:val="20"/>
+          <w:szCs w:val="20"/>
+          <w:lang w:val="en-US"/>
+        </w:rPr>
+        <w:t>The American Journal of Sociology</w:t>
+      </w:r>
+      <w:r>
+        <w:rPr>
+          <w:sz w:val="20"/>
+          <w:szCs w:val="20"/>
+          <w:lang w:val="en-US"/>
+        </w:rPr>
+        <w:t>, Vol. 62(6)</w:t>
+      </w:r>
+      <w:r>
+        <w:rPr>
+          <w:sz w:val="20"/>
+          <w:szCs w:val="20"/>
+          <w:lang w:val="en-US"/>
+        </w:rPr>
+        <w:t xml:space="preserve">, </w:t>
+      </w:r>
+      <w:r>
+        <w:rPr>
+          <w:sz w:val="20"/>
+          <w:szCs w:val="20"/>
+          <w:lang w:val="en-US"/>
+        </w:rPr>
+        <w:t>541-558.</w:t>
+      </w:r>
+      <w:r>
+        <w:rPr>
+          <w:sz w:val="20"/>
+          <w:szCs w:val="20"/>
+          <w:lang w:val="en-US"/>
+        </w:rPr>
+        <w:t xml:space="preserve"> </w:t>
+      </w:r>
+      <w:r>
+        <w:rPr>
+          <w:sz w:val="20"/>
+          <w:szCs w:val="20"/>
+          <w:lang w:val="en-US"/>
+        </w:rPr>
+        <w:t>Recuperado</w:t>
+      </w:r>
+      <w:r>
+        <w:rPr>
+          <w:sz w:val="20"/>
+          <w:szCs w:val="20"/>
+          <w:lang w:val="en-US"/>
+        </w:rPr>
+        <w:t xml:space="preserve"> de https://sites.middlebury.edu/individualandthesociety/files/2010/09/Simmel.fashion.pdf</w:t>
       </w:r>
     </w:p>
     <w:p>
@@ -33361,6 +33744,7 @@
               <w:left w:val="nil"/>
             </w:tcBorders>
             <w:shd w:val="clear" w:color="auto" w:fill="auto"/>
+            <w:tcMar/>
           </w:tcPr>
           <w:p>
             <w:pPr>
@@ -33377,6 +33761,7 @@
         <w:tc>
           <w:tcPr>
             <w:tcW w:w="1991" w:type="dxa"/>
+            <w:tcMar/>
             <w:vAlign w:val="center"/>
           </w:tcPr>
           <w:p>
@@ -33400,6 +33785,7 @@
         <w:tc>
           <w:tcPr>
             <w:tcW w:w="1559" w:type="dxa"/>
+            <w:tcMar/>
             <w:vAlign w:val="center"/>
           </w:tcPr>
           <w:p>
@@ -33423,6 +33809,7 @@
         <w:tc>
           <w:tcPr>
             <w:tcW w:w="3257" w:type="dxa"/>
+            <w:tcMar/>
             <w:vAlign w:val="center"/>
           </w:tcPr>
           <w:p>
@@ -33463,6 +33850,7 @@
         <w:tc>
           <w:tcPr>
             <w:tcW w:w="1888" w:type="dxa"/>
+            <w:tcMar/>
             <w:vAlign w:val="center"/>
           </w:tcPr>
           <w:p>
@@ -33492,6 +33880,7 @@
           <w:tcPr>
             <w:tcW w:w="1272" w:type="dxa"/>
             <w:vMerge w:val="restart"/>
+            <w:tcMar/>
           </w:tcPr>
           <w:p>
             <w:pPr>
@@ -33515,6 +33904,7 @@
         <w:tc>
           <w:tcPr>
             <w:tcW w:w="1991" w:type="dxa"/>
+            <w:tcMar/>
           </w:tcPr>
           <w:p>
             <w:pPr>
@@ -33538,6 +33928,7 @@
         <w:tc>
           <w:tcPr>
             <w:tcW w:w="1559" w:type="dxa"/>
+            <w:tcMar/>
           </w:tcPr>
           <w:p>
             <w:pPr>
@@ -33546,6 +33937,7 @@
               <w:jc w:val="both"/>
               <w:rPr>
                 <w:b w:val="0"/>
+                <w:bCs w:val="0"/>
                 <w:sz w:val="20"/>
                 <w:szCs w:val="20"/>
               </w:rPr>
@@ -33553,16 +33945,27 @@
             <w:r>
               <w:rPr>
                 <w:b w:val="0"/>
-                <w:sz w:val="20"/>
-                <w:szCs w:val="20"/>
-              </w:rPr>
-              <w:t>Experta Textil</w:t>
+                <w:bCs w:val="0"/>
+                <w:sz w:val="20"/>
+                <w:szCs w:val="20"/>
+              </w:rPr>
+              <w:t xml:space="preserve">Experta </w:t>
+            </w:r>
+            <w:r>
+              <w:rPr>
+                <w:b w:val="0"/>
+                <w:bCs w:val="0"/>
+                <w:sz w:val="20"/>
+                <w:szCs w:val="20"/>
+              </w:rPr>
+              <w:t>temática</w:t>
             </w:r>
           </w:p>
         </w:tc>
         <w:tc>
           <w:tcPr>
             <w:tcW w:w="3257" w:type="dxa"/>
+            <w:tcMar/>
           </w:tcPr>
           <w:p>
             <w:pPr>
@@ -33604,6 +34007,7 @@
         <w:tc>
           <w:tcPr>
             <w:tcW w:w="1888" w:type="dxa"/>
+            <w:tcMar/>
           </w:tcPr>
           <w:p>
             <w:pPr>
@@ -33635,6 +34039,7 @@
           <w:tcPr>
             <w:tcW w:w="1272" w:type="dxa"/>
             <w:vMerge/>
+            <w:tcMar/>
           </w:tcPr>
           <w:p>
             <w:pPr>
@@ -33658,6 +34063,7 @@
         <w:tc>
           <w:tcPr>
             <w:tcW w:w="1991" w:type="dxa"/>
+            <w:tcMar/>
           </w:tcPr>
           <w:p>
             <w:pPr>
@@ -33674,6 +34080,7 @@
         <w:tc>
           <w:tcPr>
             <w:tcW w:w="1559" w:type="dxa"/>
+            <w:tcMar/>
           </w:tcPr>
           <w:p>
             <w:pPr>
@@ -33690,6 +34097,7 @@
         <w:tc>
           <w:tcPr>
             <w:tcW w:w="3257" w:type="dxa"/>
+            <w:tcMar/>
           </w:tcPr>
           <w:p>
             <w:pPr>
@@ -33706,6 +34114,7 @@
         <w:tc>
           <w:tcPr>
             <w:tcW w:w="1888" w:type="dxa"/>
+            <w:tcMar/>
           </w:tcPr>
           <w:p>
             <w:pPr>
@@ -34162,18 +34571,27 @@
       </w:r>
     </w:p>
   </w:comment>
-  <w:comment w:initials="ARM" w:author="Paola Angélica Castro Salazar" w:date="1900-01-01T00:00:00Z" w:id="13">
-    <w:p>
-      <w:r>
+  <w:comment xmlns:w="http://schemas.openxmlformats.org/wordprocessingml/2006/main" w:initials="ARM" w:author="Paola Angélica Castro Salazar" w:date="12/31/1899 16:00:00" w:id="13">
+    <w:p xmlns:w14="http://schemas.microsoft.com/office/word/2010/wordml">
+      <w:pPr>
+        <w:pStyle w:val="CommentText"/>
+      </w:pPr>
+      <w:r>
+        <w:rPr>
+          <w:rStyle w:val="CommentReference"/>
+        </w:rPr>
         <w:annotationRef/>
       </w:r>
       <w:r>
         <w:t>Texto alternativo:</w:t>
       </w:r>
     </w:p>
-    <w:p>
-      <w:r>
-        <w:t>Esquema del cuerpo humano dividido en regiones anatómicas, cada una identificada con un color diferente y su respectiva etiqueta. Se destacan las principales partes del cuerpo: cabeza (cráneo y cara), tronco (cuello, tórax, abdomen y pelvis), miembro superior (brazo, antebrazo y mano) y miembro inferior (muslo, pierna y pie). Esta ilustración facilita la identificación de las distintas secciones anatómicas del cuerpo humano.</w:t>
+    <w:p xmlns:w14="http://schemas.microsoft.com/office/word/2010/wordml">
+      <w:pPr>
+        <w:pStyle w:val="CommentText"/>
+      </w:pPr>
+      <w:r>
+        <w:t>Esquema del cuerpo humano dividido en regiones anatómicas. Se destacan las principales partes del cuerpo: cabeza (cráneo y cara), tronco (cuello, tórax, abdomen y pelvis), miembro superior (brazo, antebrazo y mano) y miembro inferior (muslo, pierna y pie). Esta ilustración facilita la identificación de las distintas secciones anatómicas del cuerpo humano.</w:t>
       </w:r>
     </w:p>
   </w:comment>
@@ -34323,22 +34741,6 @@
       </w:r>
     </w:p>
   </w:comment>
-  <w:comment xmlns:w="http://schemas.openxmlformats.org/wordprocessingml/2006/main" w:initials="ARM" w:author="Paola Angélica Castro Salazar" w:date="12/31/1899 16:00:00" w:id="25">
-    <w:p xmlns:w14="http://schemas.microsoft.com/office/word/2010/wordml">
-      <w:pPr>
-        <w:pStyle w:val="CommentText"/>
-      </w:pPr>
-      <w:r>
-        <w:rPr>
-          <w:rStyle w:val="CommentReference"/>
-        </w:rPr>
-        <w:annotationRef/>
-      </w:r>
-      <w:r>
-        <w:t>Regla del sistema inglés que muestra una escala en pulgadas desde 0 hasta 10. Cada pulgada está dividida en fracciones, marcando medios (1/2), cuartos (1/4), octavos (1/8) y dieciseisavos (1/16), permitiendo medir con precisión longitudes pequeñas en este sistema de unidades.</w:t>
-      </w:r>
-    </w:p>
-  </w:comment>
   <w:comment w:initials="ARM" w:author="Paola Angélica Castro Salazar" w:date="1900-01-01T00:00:00Z" w:id="26">
     <w:p>
       <w:r>
@@ -34381,18 +34783,27 @@
       </w:r>
     </w:p>
   </w:comment>
-  <w:comment w:initials="ARM" w:author="Paola Angélica Castro Salazar" w:date="1900-01-01T00:00:00Z" w:id="28">
-    <w:p>
-      <w:r>
+  <w:comment xmlns:w="http://schemas.openxmlformats.org/wordprocessingml/2006/main" w:initials="ARM" w:author="Paola Angélica Castro Salazar" w:date="12/31/1899 16:00:00" w:id="28">
+    <w:p xmlns:w14="http://schemas.microsoft.com/office/word/2010/wordml">
+      <w:pPr>
+        <w:pStyle w:val="CommentText"/>
+      </w:pPr>
+      <w:r>
+        <w:rPr>
+          <w:rStyle w:val="CommentReference"/>
+        </w:rPr>
         <w:annotationRef/>
       </w:r>
       <w:r>
         <w:t>Texto alternativo</w:t>
       </w:r>
     </w:p>
-    <w:p>
-      <w:r>
-        <w:t xml:space="preserve">Tabla de análisis de medidas con el nombre de siete unidades de medida, abreviatura de la unidad y la equivalencia numérica, resaltadas las más implementadas en procesos de medición. </w:t>
+    <w:p xmlns:w14="http://schemas.microsoft.com/office/word/2010/wordml">
+      <w:pPr>
+        <w:pStyle w:val="CommentText"/>
+      </w:pPr>
+      <w:r>
+        <w:t>Tabla de análisis de medidas con el nombre de siete unidades de medida, abreviatura de la unidad y la equivalencia numérica.</w:t>
       </w:r>
     </w:p>
   </w:comment>
@@ -34412,23 +34823,23 @@
       </w:r>
     </w:p>
   </w:comment>
-  <w:comment w:initials="EFMP" w:author="Erika Fernanda Mejía Pinzón" w:date="2025-05-15T11:14:00Z" w:id="30">
-    <w:p>
-      <w:pPr>
-        <w:pStyle w:val="Textocomentario"/>
-      </w:pPr>
-      <w:r>
-        <w:rPr>
-          <w:rStyle w:val="Refdecomentario"/>
+  <w:comment xmlns:w="http://schemas.openxmlformats.org/wordprocessingml/2006/main" w:initials="EFMP" w:author="Erika Fernanda Mejía Pinzón" w:date="05/15/2025 04:14:00" w:id="30">
+    <w:p xmlns:w14="http://schemas.microsoft.com/office/word/2010/wordml">
+      <w:pPr>
+        <w:pStyle w:val="CommentText"/>
+      </w:pPr>
+      <w:r>
+        <w:rPr>
+          <w:rStyle w:val="CommentReference"/>
         </w:rPr>
         <w:annotationRef/>
       </w:r>
-      <w:hyperlink w:history="1" r:id="rId3">
+      <w:hyperlink xmlns:r="http://schemas.openxmlformats.org/officeDocument/2006/relationships" r:id="R4f487fc653e24b8a">
         <w:r>
           <w:rPr>
-            <w:rStyle w:val="Hipervnculo"/>
+            <w:rStyle w:val="Hyperlink"/>
           </w:rPr>
-          <w:t>https://documentcloud.adobe.com/spodintegration/index.html#</w:t>
+          <w:t>2_Anexo_2_Medidas_anatomicas.pdf</w:t>
         </w:r>
       </w:hyperlink>
     </w:p>
@@ -35379,13 +35790,19 @@
       </w:r>
     </w:p>
   </w:comment>
-  <w:comment w:initials="ARM" w:author="Paola Angélica Castro Salazar" w:date="1900-01-01T00:00:00Z" w:id="86">
-    <w:p>
-      <w:r>
+  <w:comment xmlns:w="http://schemas.openxmlformats.org/wordprocessingml/2006/main" w:initials="ARM" w:author="Paola Angélica Castro Salazar" w:date="12/31/1899 16:00:00" w:id="86">
+    <w:p xmlns:w14="http://schemas.microsoft.com/office/word/2010/wordml">
+      <w:pPr>
+        <w:pStyle w:val="CommentText"/>
+      </w:pPr>
+      <w:r>
+        <w:rPr>
+          <w:rStyle w:val="CommentReference"/>
+        </w:rPr>
         <w:annotationRef/>
       </w:r>
       <w:r>
-        <w:t>Ejemplo aplicado de la fórmula de aprovechamiento de tela. Se divide un área útil de 1.15 metros cuadrados entre un área total de 1.5 metros cuadrados, y el resultado se multiplica por 100. El aprovechamiento obtenido es del 76.67 %, lo que indica que se utiliza eficientemente esa proporción del material disponible.</w:t>
+        <w:t>Ejemplo aplicado de la fórmula de aprovechamiento de tela. Se divide un área útil de 1,15 metros cuadrados entre un área total de 1,5 metros cuadrados, y el resultado se multiplica por 100. El aprovechamiento obtenido es del 76,67  %, lo que indica que se utiliza eficientemente esa proporción del material disponible.</w:t>
       </w:r>
     </w:p>
   </w:comment>
@@ -35533,6 +35950,22 @@
       </w:r>
       <w:r>
         <w:t>LInk video: https://www.youtube.com/watch?v=VsTacEciP3k&amp;ab_channel=EcosistemadeRecursosEducativosDigitalesSENA</w:t>
+      </w:r>
+    </w:p>
+  </w:comment>
+  <w:comment xmlns:w="http://schemas.openxmlformats.org/wordprocessingml/2006/main" w:initials="EP" w:author="Erika Fernanda Mejía Pinzón" w:date="2025-06-05T10:34:15" w:id="389558174">
+    <w:p xmlns:w14="http://schemas.microsoft.com/office/word/2010/wordml" xmlns:w="http://schemas.openxmlformats.org/wordprocessingml/2006/main">
+      <w:pPr>
+        <w:pStyle w:val="CommentText"/>
+      </w:pPr>
+      <w:r>
+        <w:rPr>
+          <w:rStyle w:val="CommentReference"/>
+        </w:rPr>
+        <w:annotationRef/>
+      </w:r>
+      <w:r>
+        <w:t>Regla en pulgadas del sistema inglés que muestra divisiones en fracciones de media pulgada desde 0 hasta 10 pulgadas. Cada pulgada está subdividida en 16 partes iguales, con marcas más largas en cada mitad (1/2), y las marcas más pequeñas representan fracciones menores.</w:t>
       </w:r>
     </w:p>
   </w:comment>
@@ -35604,6 +36037,7 @@
   <w15:commentEx w15:done="0" w15:paraId="40972F8B" w15:paraIdParent="7B74AE4C"/>
   <w15:commentEx w15:done="0" w15:paraId="2856701E"/>
   <w15:commentEx w15:done="0" w15:paraId="1479D845"/>
+  <w15:commentEx w15:done="0" w15:paraId="555CD81E"/>
 </w15:commentsEx>
 </file>
 
@@ -35626,6 +36060,7 @@
   <w16cex:commentExtensible w16cex:durableId="362D6866" w16cex:dateUtc="2025-05-20T21:04:15.089Z"/>
   <w16cex:commentExtensible w16cex:durableId="6C5AFA05" w16cex:dateUtc="2025-05-20T23:44:22.473Z"/>
   <w16cex:commentExtensible w16cex:durableId="48BB8AE5" w16cex:dateUtc="2025-05-20T23:56:24.5Z"/>
+  <w16cex:commentExtensible w16cex:durableId="4D48A3B1" w16cex:dateUtc="2025-06-05T15:34:15.401Z"/>
 </w16cex:commentsExtensible>
 </file>
 
@@ -35694,6 +36129,7 @@
   <w16cid:commentId w16cid:paraId="40972F8B" w16cid:durableId="6C5AFA05"/>
   <w16cid:commentId w16cid:paraId="2856701E" w16cid:durableId="6EA25AEF"/>
   <w16cid:commentId w16cid:paraId="1479D845" w16cid:durableId="48BB8AE5"/>
+  <w16cid:commentId w16cid:paraId="555CD81E" w16cid:durableId="4D48A3B1"/>
 </w16cid:commentsIds>
 </file>
 

</xml_diff>